<commit_message>
Upload of portfolio docs with updates
</commit_message>
<xml_diff>
--- a/R&D files/Project Rationale.docx
+++ b/R&D files/Project Rationale.docx
@@ -2,9 +2,711 @@
 <file path=word/document.xml><?xml version="1.0" encoding="utf-8"?>
 <w:document xmlns:wpc="http://schemas.microsoft.com/office/word/2010/wordprocessingCanvas" xmlns:mc="http://schemas.openxmlformats.org/markup-compatibility/2006" xmlns:o="urn:schemas-microsoft-com:office:office" xmlns:r="http://schemas.openxmlformats.org/officeDocument/2006/relationships" xmlns:m="http://schemas.openxmlformats.org/officeDocument/2006/math" xmlns:v="urn:schemas-microsoft-com:vml" xmlns:wp14="http://schemas.microsoft.com/office/word/2010/wordprocessingDrawing" xmlns:wp="http://schemas.openxmlformats.org/drawingml/2006/wordprocessingDrawing" xmlns:w10="urn:schemas-microsoft-com:office:word" xmlns:w="http://schemas.openxmlformats.org/wordprocessingml/2006/main" xmlns:w14="http://schemas.microsoft.com/office/word/2010/wordml" xmlns:w15="http://schemas.microsoft.com/office/word/2012/wordml" xmlns:wpg="http://schemas.microsoft.com/office/word/2010/wordprocessingGroup" xmlns:wpi="http://schemas.microsoft.com/office/word/2010/wordprocessingInk" xmlns:wne="http://schemas.microsoft.com/office/word/2006/wordml" xmlns:wps="http://schemas.microsoft.com/office/word/2010/wordprocessingShape" xmlns:w16se="http://schemas.microsoft.com/office/word/2015/wordml/symex" xmlns:w16cid="http://schemas.microsoft.com/office/word/2016/wordml/cid" xmlns:w16="http://schemas.microsoft.com/office/word/2018/wordml" xmlns:w16cex="http://schemas.microsoft.com/office/word/2018/wordml/cex" xmlns:w16sdtdh="http://schemas.microsoft.com/office/word/2020/wordml/sdtdatahash" mc:Ignorable="w14 w15 wp14 w16se w16cid w16 w16cex w16sdtdh">
   <w:body>
-    <w:p xmlns:wp14="http://schemas.microsoft.com/office/word/2010/wordml" wp14:paraId="2C078E63" wp14:textId="77777777"/>
+    <w:p xmlns:wp14="http://schemas.microsoft.com/office/word/2010/wordml" wp14:paraId="592296A7" wp14:textId="73D02D73">
+      <w:pPr>
+        <w:pStyle w:val="Heading1"/>
+        <w:keepNext w:val="1"/>
+        <w:keepLines w:val="1"/>
+        <w:spacing w:before="360" w:after="80" w:line="279" w:lineRule="auto"/>
+        <w:rPr>
+          <w:rFonts w:ascii="Aptos" w:hAnsi="Aptos" w:eastAsia="Aptos" w:cs="Aptos"/>
+          <w:b w:val="0"/>
+          <w:bCs w:val="0"/>
+          <w:i w:val="0"/>
+          <w:iCs w:val="0"/>
+          <w:caps w:val="0"/>
+          <w:smallCaps w:val="0"/>
+          <w:noProof w:val="0"/>
+          <w:color w:val="4C94D8" w:themeColor="text2" w:themeTint="80" w:themeShade="FF"/>
+          <w:sz w:val="40"/>
+          <w:szCs w:val="40"/>
+          <w:lang w:val="en-US"/>
+        </w:rPr>
+      </w:pPr>
+      <w:r>
+        <w:rPr>
+          <w:rFonts w:ascii="Aptos" w:hAnsi="Aptos" w:eastAsia="Aptos" w:cs="Aptos"/>
+          <w:b w:val="1"/>
+          <w:bCs w:val="1"/>
+          <w:i w:val="0"/>
+          <w:iCs w:val="0"/>
+          <w:caps w:val="0"/>
+          <w:smallCaps w:val="0"/>
+          <w:noProof w:val="0"/>
+          <w:color w:val="4C94D8" w:themeColor="text2" w:themeTint="80" w:themeShade="FF"/>
+          <w:sz w:val="40"/>
+          <w:szCs w:val="40"/>
+          <w:lang w:val="en-NZ"/>
+        </w:rPr>
+        <w:t>Project Rationale</w:t>
+      </w:r>
+    </w:p>
+    <w:p xmlns:wp14="http://schemas.microsoft.com/office/word/2010/wordml" wp14:paraId="5CC1A8BE" wp14:textId="0736A7DE">
+      <w:pPr>
+        <w:spacing w:after="160" w:line="279" w:lineRule="auto"/>
+        <w:rPr>
+          <w:rFonts w:ascii="Aptos" w:hAnsi="Aptos" w:eastAsia="Aptos" w:cs="Aptos"/>
+          <w:b w:val="0"/>
+          <w:bCs w:val="0"/>
+          <w:i w:val="0"/>
+          <w:iCs w:val="0"/>
+          <w:caps w:val="0"/>
+          <w:smallCaps w:val="0"/>
+          <w:noProof w:val="0"/>
+          <w:color w:val="000000" w:themeColor="text1" w:themeTint="FF" w:themeShade="FF"/>
+          <w:sz w:val="22"/>
+          <w:szCs w:val="22"/>
+          <w:lang w:val="en-US"/>
+        </w:rPr>
+      </w:pPr>
+    </w:p>
+    <w:p xmlns:wp14="http://schemas.microsoft.com/office/word/2010/wordml" wp14:paraId="164323CE" wp14:textId="65E74440">
+      <w:pPr>
+        <w:spacing w:after="160" w:line="279" w:lineRule="auto"/>
+        <w:rPr>
+          <w:rFonts w:ascii="Aptos" w:hAnsi="Aptos" w:eastAsia="Aptos" w:cs="Aptos"/>
+          <w:b w:val="0"/>
+          <w:bCs w:val="0"/>
+          <w:i w:val="0"/>
+          <w:iCs w:val="0"/>
+          <w:caps w:val="0"/>
+          <w:smallCaps w:val="0"/>
+          <w:noProof w:val="0"/>
+          <w:color w:val="000000" w:themeColor="text1" w:themeTint="FF" w:themeShade="FF"/>
+          <w:sz w:val="22"/>
+          <w:szCs w:val="22"/>
+          <w:lang w:val="en-US"/>
+        </w:rPr>
+      </w:pPr>
+      <w:r>
+        <w:rPr>
+          <w:rFonts w:ascii="Aptos" w:hAnsi="Aptos" w:eastAsia="Aptos" w:cs="Aptos"/>
+          <w:b w:val="0"/>
+          <w:bCs w:val="0"/>
+          <w:i w:val="0"/>
+          <w:iCs w:val="0"/>
+          <w:caps w:val="0"/>
+          <w:smallCaps w:val="0"/>
+          <w:noProof w:val="0"/>
+          <w:color w:val="000000" w:themeColor="text1" w:themeTint="FF" w:themeShade="FF"/>
+          <w:sz w:val="22"/>
+          <w:szCs w:val="22"/>
+          <w:lang w:val="en-NZ"/>
+        </w:rPr>
+        <w:t xml:space="preserve">The need for this project stems from several key factors within the telecommunications industry, as well as emerging trends in wireless technology and infrastructure.  </w:t>
+      </w:r>
+    </w:p>
+    <w:p xmlns:wp14="http://schemas.microsoft.com/office/word/2010/wordml" wp14:paraId="2370AC8D" wp14:textId="0224B4FC">
+      <w:pPr>
+        <w:spacing w:after="160" w:line="279" w:lineRule="auto"/>
+        <w:rPr>
+          <w:rFonts w:ascii="Aptos" w:hAnsi="Aptos" w:eastAsia="Aptos" w:cs="Aptos"/>
+          <w:b w:val="0"/>
+          <w:bCs w:val="0"/>
+          <w:i w:val="0"/>
+          <w:iCs w:val="0"/>
+          <w:caps w:val="0"/>
+          <w:smallCaps w:val="0"/>
+          <w:noProof w:val="0"/>
+          <w:color w:val="000000" w:themeColor="text1" w:themeTint="FF" w:themeShade="FF"/>
+          <w:sz w:val="22"/>
+          <w:szCs w:val="22"/>
+          <w:lang w:val="en-US"/>
+        </w:rPr>
+      </w:pPr>
+    </w:p>
+    <w:p xmlns:wp14="http://schemas.microsoft.com/office/word/2010/wordml" wp14:paraId="2E8172C6" wp14:textId="5253E690">
+      <w:pPr>
+        <w:pStyle w:val="Heading2"/>
+        <w:keepNext w:val="1"/>
+        <w:keepLines w:val="1"/>
+        <w:spacing w:before="160" w:after="80" w:line="279" w:lineRule="auto"/>
+        <w:rPr>
+          <w:rFonts w:ascii="Aptos" w:hAnsi="Aptos" w:eastAsia="Aptos" w:cs="Aptos"/>
+          <w:b w:val="0"/>
+          <w:bCs w:val="0"/>
+          <w:i w:val="0"/>
+          <w:iCs w:val="0"/>
+          <w:caps w:val="0"/>
+          <w:smallCaps w:val="0"/>
+          <w:noProof w:val="0"/>
+          <w:color w:val="4C94D8" w:themeColor="text2" w:themeTint="80" w:themeShade="FF"/>
+          <w:sz w:val="32"/>
+          <w:szCs w:val="32"/>
+          <w:lang w:val="en-US"/>
+        </w:rPr>
+      </w:pPr>
+      <w:r>
+        <w:rPr>
+          <w:rFonts w:ascii="Aptos" w:hAnsi="Aptos" w:eastAsia="Aptos" w:cs="Aptos"/>
+          <w:b w:val="0"/>
+          <w:bCs w:val="0"/>
+          <w:i w:val="0"/>
+          <w:iCs w:val="0"/>
+          <w:caps w:val="0"/>
+          <w:smallCaps w:val="0"/>
+          <w:noProof w:val="0"/>
+          <w:color w:val="4C94D8" w:themeColor="text2" w:themeTint="80" w:themeShade="FF"/>
+          <w:sz w:val="32"/>
+          <w:szCs w:val="32"/>
+          <w:lang w:val="en-NZ"/>
+        </w:rPr>
+        <w:t>Cost Effectiveness:</w:t>
+      </w:r>
+    </w:p>
+    <w:p xmlns:wp14="http://schemas.microsoft.com/office/word/2010/wordml" wp14:paraId="6F247CB5" wp14:textId="726612AE">
+      <w:pPr>
+        <w:spacing w:after="160" w:line="279" w:lineRule="auto"/>
+        <w:rPr>
+          <w:rFonts w:ascii="Aptos" w:hAnsi="Aptos" w:eastAsia="Aptos" w:cs="Aptos"/>
+          <w:b w:val="0"/>
+          <w:bCs w:val="0"/>
+          <w:i w:val="0"/>
+          <w:iCs w:val="0"/>
+          <w:caps w:val="0"/>
+          <w:smallCaps w:val="0"/>
+          <w:noProof w:val="0"/>
+          <w:color w:val="000000" w:themeColor="text1" w:themeTint="FF" w:themeShade="FF"/>
+          <w:sz w:val="22"/>
+          <w:szCs w:val="22"/>
+          <w:lang w:val="en-US"/>
+        </w:rPr>
+      </w:pPr>
+      <w:r>
+        <w:rPr>
+          <w:rFonts w:ascii="Aptos" w:hAnsi="Aptos" w:eastAsia="Aptos" w:cs="Aptos"/>
+          <w:b w:val="0"/>
+          <w:bCs w:val="0"/>
+          <w:i w:val="0"/>
+          <w:iCs w:val="0"/>
+          <w:caps w:val="0"/>
+          <w:smallCaps w:val="0"/>
+          <w:noProof w:val="0"/>
+          <w:color w:val="000000" w:themeColor="text1" w:themeTint="FF" w:themeShade="FF"/>
+          <w:sz w:val="22"/>
+          <w:szCs w:val="22"/>
+          <w:lang w:val="en-NZ"/>
+        </w:rPr>
+        <w:t xml:space="preserve">Traditional 5G small cell base-stations rely heavily on proprietary hardware and software solutions, resulting in high deployment and maintenance costs for network operators. By developing an open-source emulation solution, the project aims to significantly reduce these costs, making 5G infrastructure more accessible and affordable for a wider range of organizations. </w:t>
+      </w:r>
+    </w:p>
+    <w:p xmlns:wp14="http://schemas.microsoft.com/office/word/2010/wordml" wp14:paraId="2388364E" wp14:textId="0712304B">
+      <w:pPr>
+        <w:keepNext w:val="1"/>
+        <w:keepLines w:val="1"/>
+        <w:spacing w:before="160" w:after="80" w:line="279" w:lineRule="auto"/>
+        <w:rPr>
+          <w:rFonts w:ascii="Aptos" w:hAnsi="Aptos" w:eastAsia="Aptos" w:cs="Aptos"/>
+          <w:b w:val="0"/>
+          <w:bCs w:val="0"/>
+          <w:i w:val="0"/>
+          <w:iCs w:val="0"/>
+          <w:caps w:val="0"/>
+          <w:smallCaps w:val="0"/>
+          <w:noProof w:val="0"/>
+          <w:color w:val="4C94D8" w:themeColor="text2" w:themeTint="80" w:themeShade="FF"/>
+          <w:sz w:val="32"/>
+          <w:szCs w:val="32"/>
+          <w:lang w:val="en-US"/>
+        </w:rPr>
+      </w:pPr>
+    </w:p>
+    <w:p xmlns:wp14="http://schemas.microsoft.com/office/word/2010/wordml" wp14:paraId="069B4D99" wp14:textId="70E2DA59">
+      <w:pPr>
+        <w:pStyle w:val="Heading2"/>
+        <w:keepNext w:val="1"/>
+        <w:keepLines w:val="1"/>
+        <w:spacing w:before="160" w:after="80" w:line="279" w:lineRule="auto"/>
+        <w:rPr>
+          <w:rFonts w:ascii="Aptos" w:hAnsi="Aptos" w:eastAsia="Aptos" w:cs="Aptos"/>
+          <w:b w:val="0"/>
+          <w:bCs w:val="0"/>
+          <w:i w:val="0"/>
+          <w:iCs w:val="0"/>
+          <w:caps w:val="0"/>
+          <w:smallCaps w:val="0"/>
+          <w:noProof w:val="0"/>
+          <w:color w:val="4C94D8" w:themeColor="text2" w:themeTint="80" w:themeShade="FF"/>
+          <w:sz w:val="32"/>
+          <w:szCs w:val="32"/>
+          <w:lang w:val="en-US"/>
+        </w:rPr>
+      </w:pPr>
+      <w:r>
+        <w:rPr>
+          <w:rFonts w:ascii="Aptos" w:hAnsi="Aptos" w:eastAsia="Aptos" w:cs="Aptos"/>
+          <w:b w:val="0"/>
+          <w:bCs w:val="0"/>
+          <w:i w:val="0"/>
+          <w:iCs w:val="0"/>
+          <w:caps w:val="0"/>
+          <w:smallCaps w:val="0"/>
+          <w:noProof w:val="0"/>
+          <w:color w:val="4C94D8" w:themeColor="text2" w:themeTint="80" w:themeShade="FF"/>
+          <w:sz w:val="32"/>
+          <w:szCs w:val="32"/>
+          <w:lang w:val="en-NZ"/>
+        </w:rPr>
+        <w:t>Scalability and Flexibility:</w:t>
+      </w:r>
+    </w:p>
+    <w:p xmlns:wp14="http://schemas.microsoft.com/office/word/2010/wordml" wp14:paraId="1B532FF5" wp14:textId="24F7971A">
+      <w:pPr>
+        <w:spacing w:after="160" w:line="279" w:lineRule="auto"/>
+        <w:rPr>
+          <w:rFonts w:ascii="Aptos" w:hAnsi="Aptos" w:eastAsia="Aptos" w:cs="Aptos"/>
+          <w:b w:val="0"/>
+          <w:bCs w:val="0"/>
+          <w:i w:val="0"/>
+          <w:iCs w:val="0"/>
+          <w:caps w:val="0"/>
+          <w:smallCaps w:val="0"/>
+          <w:noProof w:val="0"/>
+          <w:color w:val="000000" w:themeColor="text1" w:themeTint="FF" w:themeShade="FF"/>
+          <w:sz w:val="22"/>
+          <w:szCs w:val="22"/>
+          <w:lang w:val="en-US"/>
+        </w:rPr>
+      </w:pPr>
+      <w:r>
+        <w:rPr>
+          <w:rFonts w:ascii="Aptos" w:hAnsi="Aptos" w:eastAsia="Aptos" w:cs="Aptos"/>
+          <w:b w:val="0"/>
+          <w:bCs w:val="0"/>
+          <w:i w:val="0"/>
+          <w:iCs w:val="0"/>
+          <w:caps w:val="0"/>
+          <w:smallCaps w:val="0"/>
+          <w:noProof w:val="0"/>
+          <w:color w:val="000000" w:themeColor="text1" w:themeTint="FF" w:themeShade="FF"/>
+          <w:sz w:val="22"/>
+          <w:szCs w:val="22"/>
+          <w:lang w:val="en-NZ"/>
+        </w:rPr>
+        <w:t xml:space="preserve">Proprietary solutions often lack the scalability and flexibility required to adapt to evolving network requirements. The open-source emulation approach allows for greater customization and adaptability, enabling network operators to tailor their infrastructure to specific needs and scale operations more efficiently. </w:t>
+      </w:r>
+    </w:p>
+    <w:p xmlns:wp14="http://schemas.microsoft.com/office/word/2010/wordml" wp14:paraId="161E5DA0" wp14:textId="7074A2AE">
+      <w:pPr>
+        <w:keepNext w:val="1"/>
+        <w:keepLines w:val="1"/>
+        <w:spacing w:before="160" w:after="80" w:line="279" w:lineRule="auto"/>
+        <w:rPr>
+          <w:rFonts w:ascii="Aptos" w:hAnsi="Aptos" w:eastAsia="Aptos" w:cs="Aptos"/>
+          <w:b w:val="0"/>
+          <w:bCs w:val="0"/>
+          <w:i w:val="0"/>
+          <w:iCs w:val="0"/>
+          <w:caps w:val="0"/>
+          <w:smallCaps w:val="0"/>
+          <w:noProof w:val="0"/>
+          <w:color w:val="4C94D8" w:themeColor="text2" w:themeTint="80" w:themeShade="FF"/>
+          <w:sz w:val="32"/>
+          <w:szCs w:val="32"/>
+          <w:lang w:val="en-US"/>
+        </w:rPr>
+      </w:pPr>
+    </w:p>
+    <w:p xmlns:wp14="http://schemas.microsoft.com/office/word/2010/wordml" wp14:paraId="3DDD7EE7" wp14:textId="414A817B">
+      <w:pPr>
+        <w:pStyle w:val="Heading2"/>
+        <w:keepNext w:val="1"/>
+        <w:keepLines w:val="1"/>
+        <w:spacing w:before="160" w:after="80" w:line="279" w:lineRule="auto"/>
+        <w:rPr>
+          <w:rFonts w:ascii="Aptos" w:hAnsi="Aptos" w:eastAsia="Aptos" w:cs="Aptos"/>
+          <w:b w:val="0"/>
+          <w:bCs w:val="0"/>
+          <w:i w:val="0"/>
+          <w:iCs w:val="0"/>
+          <w:caps w:val="0"/>
+          <w:smallCaps w:val="0"/>
+          <w:noProof w:val="0"/>
+          <w:color w:val="4C94D8" w:themeColor="text2" w:themeTint="80" w:themeShade="FF"/>
+          <w:sz w:val="32"/>
+          <w:szCs w:val="32"/>
+          <w:lang w:val="en-US"/>
+        </w:rPr>
+      </w:pPr>
+      <w:r>
+        <w:rPr>
+          <w:rFonts w:ascii="Aptos" w:hAnsi="Aptos" w:eastAsia="Aptos" w:cs="Aptos"/>
+          <w:b w:val="0"/>
+          <w:bCs w:val="0"/>
+          <w:i w:val="0"/>
+          <w:iCs w:val="0"/>
+          <w:caps w:val="0"/>
+          <w:smallCaps w:val="0"/>
+          <w:noProof w:val="0"/>
+          <w:color w:val="4C94D8" w:themeColor="text2" w:themeTint="80" w:themeShade="FF"/>
+          <w:sz w:val="32"/>
+          <w:szCs w:val="32"/>
+          <w:lang w:val="en-NZ"/>
+        </w:rPr>
+        <w:t>Compatibility and Interoperability:</w:t>
+      </w:r>
+    </w:p>
+    <w:p xmlns:wp14="http://schemas.microsoft.com/office/word/2010/wordml" wp14:paraId="63518F68" wp14:textId="6B9F0841">
+      <w:pPr>
+        <w:spacing w:after="160" w:line="279" w:lineRule="auto"/>
+        <w:rPr>
+          <w:rFonts w:ascii="Aptos" w:hAnsi="Aptos" w:eastAsia="Aptos" w:cs="Aptos"/>
+          <w:b w:val="0"/>
+          <w:bCs w:val="0"/>
+          <w:i w:val="0"/>
+          <w:iCs w:val="0"/>
+          <w:caps w:val="0"/>
+          <w:smallCaps w:val="0"/>
+          <w:noProof w:val="0"/>
+          <w:color w:val="000000" w:themeColor="text1" w:themeTint="FF" w:themeShade="FF"/>
+          <w:sz w:val="22"/>
+          <w:szCs w:val="22"/>
+          <w:lang w:val="en-US"/>
+        </w:rPr>
+      </w:pPr>
+      <w:r>
+        <w:rPr>
+          <w:rFonts w:ascii="Aptos" w:hAnsi="Aptos" w:eastAsia="Aptos" w:cs="Aptos"/>
+          <w:b w:val="0"/>
+          <w:bCs w:val="0"/>
+          <w:i w:val="0"/>
+          <w:iCs w:val="0"/>
+          <w:caps w:val="0"/>
+          <w:smallCaps w:val="0"/>
+          <w:noProof w:val="0"/>
+          <w:color w:val="000000" w:themeColor="text1" w:themeTint="FF" w:themeShade="FF"/>
+          <w:sz w:val="22"/>
+          <w:szCs w:val="22"/>
+          <w:lang w:val="en-NZ"/>
+        </w:rPr>
+        <w:t xml:space="preserve">Existing proprietary systems may face compatibility issues with other network components or protocols, limiting interoperability and hindering seamless integration within larger network ecosystems. The open-source emulation solution aims to address these compatibility challenges by providing standardized interfaces and protocols, enhancing interoperability and facilitating smoother integration with existing network infrastructure. </w:t>
+      </w:r>
+    </w:p>
+    <w:p xmlns:wp14="http://schemas.microsoft.com/office/word/2010/wordml" wp14:paraId="010853F3" wp14:textId="7253617E">
+      <w:pPr>
+        <w:keepNext w:val="1"/>
+        <w:keepLines w:val="1"/>
+        <w:spacing w:before="160" w:after="80" w:line="279" w:lineRule="auto"/>
+        <w:rPr>
+          <w:rFonts w:ascii="Aptos" w:hAnsi="Aptos" w:eastAsia="Aptos" w:cs="Aptos"/>
+          <w:b w:val="0"/>
+          <w:bCs w:val="0"/>
+          <w:i w:val="0"/>
+          <w:iCs w:val="0"/>
+          <w:caps w:val="0"/>
+          <w:smallCaps w:val="0"/>
+          <w:noProof w:val="0"/>
+          <w:color w:val="4C94D8" w:themeColor="text2" w:themeTint="80" w:themeShade="FF"/>
+          <w:sz w:val="32"/>
+          <w:szCs w:val="32"/>
+          <w:lang w:val="en-US"/>
+        </w:rPr>
+      </w:pPr>
+    </w:p>
+    <w:p xmlns:wp14="http://schemas.microsoft.com/office/word/2010/wordml" wp14:paraId="290E424D" wp14:textId="4A3E5567">
+      <w:pPr>
+        <w:pStyle w:val="Heading2"/>
+        <w:keepNext w:val="1"/>
+        <w:keepLines w:val="1"/>
+        <w:spacing w:before="160" w:after="80" w:line="279" w:lineRule="auto"/>
+        <w:rPr>
+          <w:rFonts w:ascii="Aptos" w:hAnsi="Aptos" w:eastAsia="Aptos" w:cs="Aptos"/>
+          <w:b w:val="0"/>
+          <w:bCs w:val="0"/>
+          <w:i w:val="0"/>
+          <w:iCs w:val="0"/>
+          <w:caps w:val="0"/>
+          <w:smallCaps w:val="0"/>
+          <w:noProof w:val="0"/>
+          <w:color w:val="4C94D8" w:themeColor="text2" w:themeTint="80" w:themeShade="FF"/>
+          <w:sz w:val="32"/>
+          <w:szCs w:val="32"/>
+          <w:lang w:val="en-US"/>
+        </w:rPr>
+      </w:pPr>
+      <w:r>
+        <w:rPr>
+          <w:rFonts w:ascii="Aptos" w:hAnsi="Aptos" w:eastAsia="Aptos" w:cs="Aptos"/>
+          <w:b w:val="0"/>
+          <w:bCs w:val="0"/>
+          <w:i w:val="0"/>
+          <w:iCs w:val="0"/>
+          <w:caps w:val="0"/>
+          <w:smallCaps w:val="0"/>
+          <w:noProof w:val="0"/>
+          <w:color w:val="4C94D8" w:themeColor="text2" w:themeTint="80" w:themeShade="FF"/>
+          <w:sz w:val="32"/>
+          <w:szCs w:val="32"/>
+          <w:lang w:val="en-NZ"/>
+        </w:rPr>
+        <w:t>Innovation and Collaboration:</w:t>
+      </w:r>
+    </w:p>
+    <w:p xmlns:wp14="http://schemas.microsoft.com/office/word/2010/wordml" wp14:paraId="0A6AFAF3" wp14:textId="4DDA047C">
+      <w:pPr>
+        <w:spacing w:after="160" w:line="279" w:lineRule="auto"/>
+        <w:rPr>
+          <w:rFonts w:ascii="Aptos" w:hAnsi="Aptos" w:eastAsia="Aptos" w:cs="Aptos"/>
+          <w:b w:val="0"/>
+          <w:bCs w:val="0"/>
+          <w:i w:val="0"/>
+          <w:iCs w:val="0"/>
+          <w:caps w:val="0"/>
+          <w:smallCaps w:val="0"/>
+          <w:noProof w:val="0"/>
+          <w:color w:val="000000" w:themeColor="text1" w:themeTint="FF" w:themeShade="FF"/>
+          <w:sz w:val="22"/>
+          <w:szCs w:val="22"/>
+          <w:lang w:val="en-US"/>
+        </w:rPr>
+      </w:pPr>
+      <w:r>
+        <w:rPr>
+          <w:rFonts w:ascii="Aptos" w:hAnsi="Aptos" w:eastAsia="Aptos" w:cs="Aptos"/>
+          <w:b w:val="0"/>
+          <w:bCs w:val="0"/>
+          <w:i w:val="0"/>
+          <w:iCs w:val="0"/>
+          <w:caps w:val="0"/>
+          <w:smallCaps w:val="0"/>
+          <w:noProof w:val="0"/>
+          <w:color w:val="000000" w:themeColor="text1" w:themeTint="FF" w:themeShade="FF"/>
+          <w:sz w:val="22"/>
+          <w:szCs w:val="22"/>
+          <w:lang w:val="en-NZ"/>
+        </w:rPr>
+        <w:t xml:space="preserve">Open-source projects foster innovation and collaboration within the industry, enabling developers and researchers to contribute to the advancement of 5G technology collectively. By embracing an open-source approach, the project encourages collaboration among industry stakeholders, driving innovation and accelerating the development of next-generation telecommunications solutions. </w:t>
+      </w:r>
+    </w:p>
+    <w:p xmlns:wp14="http://schemas.microsoft.com/office/word/2010/wordml" wp14:paraId="5A3C6A33" wp14:textId="32B5A8D7">
+      <w:pPr>
+        <w:pStyle w:val="Heading2"/>
+        <w:keepNext w:val="1"/>
+        <w:keepLines w:val="1"/>
+        <w:spacing w:before="160" w:after="80" w:line="279" w:lineRule="auto"/>
+        <w:rPr>
+          <w:rFonts w:ascii="Aptos" w:hAnsi="Aptos" w:eastAsia="Aptos" w:cs="Aptos"/>
+          <w:b w:val="0"/>
+          <w:bCs w:val="0"/>
+          <w:i w:val="0"/>
+          <w:iCs w:val="0"/>
+          <w:caps w:val="0"/>
+          <w:smallCaps w:val="0"/>
+          <w:noProof w:val="0"/>
+          <w:color w:val="4C94D8" w:themeColor="text2" w:themeTint="80" w:themeShade="FF"/>
+          <w:sz w:val="32"/>
+          <w:szCs w:val="32"/>
+          <w:lang w:val="en-US"/>
+        </w:rPr>
+      </w:pPr>
+      <w:r>
+        <w:rPr>
+          <w:rFonts w:ascii="Aptos" w:hAnsi="Aptos" w:eastAsia="Aptos" w:cs="Aptos"/>
+          <w:b w:val="0"/>
+          <w:bCs w:val="0"/>
+          <w:i w:val="0"/>
+          <w:iCs w:val="0"/>
+          <w:caps w:val="0"/>
+          <w:smallCaps w:val="0"/>
+          <w:noProof w:val="0"/>
+          <w:color w:val="4C94D8" w:themeColor="text2" w:themeTint="80" w:themeShade="FF"/>
+          <w:sz w:val="32"/>
+          <w:szCs w:val="32"/>
+          <w:lang w:val="en-NZ"/>
+        </w:rPr>
+        <w:t>Addressing Market Demand:</w:t>
+      </w:r>
+    </w:p>
+    <w:p xmlns:wp14="http://schemas.microsoft.com/office/word/2010/wordml" wp14:paraId="6D85BC05" wp14:textId="43B449AF">
+      <w:pPr>
+        <w:spacing w:after="160" w:line="279" w:lineRule="auto"/>
+        <w:rPr>
+          <w:rFonts w:ascii="Aptos" w:hAnsi="Aptos" w:eastAsia="Aptos" w:cs="Aptos"/>
+          <w:b w:val="0"/>
+          <w:bCs w:val="0"/>
+          <w:i w:val="0"/>
+          <w:iCs w:val="0"/>
+          <w:caps w:val="0"/>
+          <w:smallCaps w:val="0"/>
+          <w:noProof w:val="0"/>
+          <w:color w:val="000000" w:themeColor="text1" w:themeTint="FF" w:themeShade="FF"/>
+          <w:sz w:val="22"/>
+          <w:szCs w:val="22"/>
+          <w:lang w:val="en-US"/>
+        </w:rPr>
+      </w:pPr>
+      <w:r>
+        <w:rPr>
+          <w:rFonts w:ascii="Aptos" w:hAnsi="Aptos" w:eastAsia="Aptos" w:cs="Aptos"/>
+          <w:b w:val="0"/>
+          <w:bCs w:val="0"/>
+          <w:i w:val="0"/>
+          <w:iCs w:val="0"/>
+          <w:caps w:val="0"/>
+          <w:smallCaps w:val="0"/>
+          <w:noProof w:val="0"/>
+          <w:color w:val="000000" w:themeColor="text1" w:themeTint="FF" w:themeShade="FF"/>
+          <w:sz w:val="22"/>
+          <w:szCs w:val="22"/>
+          <w:lang w:val="en-NZ"/>
+        </w:rPr>
+        <w:t xml:space="preserve">There is a growing demand for cost-effective and flexible 5G infrastructure solutions, particularly in sectors such as smart cities, IoT (Internet of Things), and industrial automation. The project aims to capitalize on this market demand by offering an open-source emulation solution that meets the needs of diverse industry verticals, opening new opportunities for deployment and expansion. </w:t>
+      </w:r>
+    </w:p>
+    <w:p xmlns:wp14="http://schemas.microsoft.com/office/word/2010/wordml" wp14:paraId="40FDB80E" wp14:textId="1A194494">
+      <w:pPr>
+        <w:keepNext w:val="1"/>
+        <w:keepLines w:val="1"/>
+        <w:spacing w:before="160" w:after="80" w:line="279" w:lineRule="auto"/>
+        <w:rPr>
+          <w:rFonts w:ascii="Aptos" w:hAnsi="Aptos" w:eastAsia="Aptos" w:cs="Aptos"/>
+          <w:b w:val="0"/>
+          <w:bCs w:val="0"/>
+          <w:i w:val="0"/>
+          <w:iCs w:val="0"/>
+          <w:caps w:val="0"/>
+          <w:smallCaps w:val="0"/>
+          <w:noProof w:val="0"/>
+          <w:color w:val="4C94D8" w:themeColor="text2" w:themeTint="80" w:themeShade="FF"/>
+          <w:sz w:val="32"/>
+          <w:szCs w:val="32"/>
+          <w:lang w:val="en-US"/>
+        </w:rPr>
+      </w:pPr>
+    </w:p>
+    <w:p xmlns:wp14="http://schemas.microsoft.com/office/word/2010/wordml" wp14:paraId="5B2D5713" wp14:textId="69CE614C">
+      <w:pPr>
+        <w:pStyle w:val="Heading2"/>
+        <w:keepNext w:val="1"/>
+        <w:keepLines w:val="1"/>
+        <w:spacing w:before="160" w:after="80" w:line="279" w:lineRule="auto"/>
+        <w:rPr>
+          <w:rFonts w:ascii="Aptos" w:hAnsi="Aptos" w:eastAsia="Aptos" w:cs="Aptos"/>
+          <w:b w:val="0"/>
+          <w:bCs w:val="0"/>
+          <w:i w:val="0"/>
+          <w:iCs w:val="0"/>
+          <w:caps w:val="0"/>
+          <w:smallCaps w:val="0"/>
+          <w:noProof w:val="0"/>
+          <w:color w:val="4C94D8" w:themeColor="text2" w:themeTint="80" w:themeShade="FF"/>
+          <w:sz w:val="32"/>
+          <w:szCs w:val="32"/>
+          <w:lang w:val="en-US"/>
+        </w:rPr>
+      </w:pPr>
+      <w:r>
+        <w:rPr>
+          <w:rFonts w:ascii="Aptos" w:hAnsi="Aptos" w:eastAsia="Aptos" w:cs="Aptos"/>
+          <w:b w:val="0"/>
+          <w:bCs w:val="0"/>
+          <w:i w:val="0"/>
+          <w:iCs w:val="0"/>
+          <w:caps w:val="0"/>
+          <w:smallCaps w:val="0"/>
+          <w:noProof w:val="0"/>
+          <w:color w:val="4C94D8" w:themeColor="text2" w:themeTint="80" w:themeShade="FF"/>
+          <w:sz w:val="32"/>
+          <w:szCs w:val="32"/>
+          <w:lang w:val="en-NZ"/>
+        </w:rPr>
+        <w:t>Overcoming Vendor Lock-In:</w:t>
+      </w:r>
+    </w:p>
+    <w:p xmlns:wp14="http://schemas.microsoft.com/office/word/2010/wordml" wp14:paraId="633629DB" wp14:textId="69F0905E">
+      <w:pPr>
+        <w:spacing w:after="160" w:line="279" w:lineRule="auto"/>
+        <w:rPr>
+          <w:rFonts w:ascii="Aptos" w:hAnsi="Aptos" w:eastAsia="Aptos" w:cs="Aptos"/>
+          <w:b w:val="0"/>
+          <w:bCs w:val="0"/>
+          <w:i w:val="0"/>
+          <w:iCs w:val="0"/>
+          <w:caps w:val="0"/>
+          <w:smallCaps w:val="0"/>
+          <w:noProof w:val="0"/>
+          <w:color w:val="000000" w:themeColor="text1" w:themeTint="FF" w:themeShade="FF"/>
+          <w:sz w:val="22"/>
+          <w:szCs w:val="22"/>
+          <w:lang w:val="en-US"/>
+        </w:rPr>
+      </w:pPr>
+      <w:r>
+        <w:rPr>
+          <w:rFonts w:ascii="Aptos" w:hAnsi="Aptos" w:eastAsia="Aptos" w:cs="Aptos"/>
+          <w:b w:val="0"/>
+          <w:bCs w:val="0"/>
+          <w:i w:val="0"/>
+          <w:iCs w:val="0"/>
+          <w:caps w:val="0"/>
+          <w:smallCaps w:val="0"/>
+          <w:noProof w:val="0"/>
+          <w:color w:val="000000" w:themeColor="text1" w:themeTint="FF" w:themeShade="FF"/>
+          <w:sz w:val="22"/>
+          <w:szCs w:val="22"/>
+          <w:lang w:val="en-NZ"/>
+        </w:rPr>
+        <w:t xml:space="preserve">Vendor lock-in is a common challenge faced by network operators, limiting their ability to switch providers or upgrade equipment without significant cost and disruption. The open-source emulation solution provides an alternative to vendor lock-in, empowering network operators to retain control over their infrastructure and reduce dependency on single vendors. </w:t>
+      </w:r>
+    </w:p>
+    <w:p xmlns:wp14="http://schemas.microsoft.com/office/word/2010/wordml" wp14:paraId="37F32894" wp14:textId="6BC6166B">
+      <w:pPr>
+        <w:spacing w:after="160" w:line="279" w:lineRule="auto"/>
+        <w:rPr>
+          <w:rFonts w:ascii="Aptos" w:hAnsi="Aptos" w:eastAsia="Aptos" w:cs="Aptos"/>
+          <w:b w:val="0"/>
+          <w:bCs w:val="0"/>
+          <w:i w:val="0"/>
+          <w:iCs w:val="0"/>
+          <w:caps w:val="0"/>
+          <w:smallCaps w:val="0"/>
+          <w:noProof w:val="0"/>
+          <w:color w:val="000000" w:themeColor="text1" w:themeTint="FF" w:themeShade="FF"/>
+          <w:sz w:val="22"/>
+          <w:szCs w:val="22"/>
+          <w:lang w:val="en-US"/>
+        </w:rPr>
+      </w:pPr>
+      <w:r>
+        <w:rPr>
+          <w:rFonts w:ascii="Aptos" w:hAnsi="Aptos" w:eastAsia="Aptos" w:cs="Aptos"/>
+          <w:b w:val="0"/>
+          <w:bCs w:val="0"/>
+          <w:i w:val="0"/>
+          <w:iCs w:val="0"/>
+          <w:caps w:val="0"/>
+          <w:smallCaps w:val="0"/>
+          <w:noProof w:val="0"/>
+          <w:color w:val="000000" w:themeColor="text1" w:themeTint="FF" w:themeShade="FF"/>
+          <w:sz w:val="22"/>
+          <w:szCs w:val="22"/>
+          <w:lang w:val="en-NZ"/>
+        </w:rPr>
+        <w:t>The project addresses critical issues within the telecommunications industry by offering a cost-effective, scalable, and interoperable solution for implementing 5G small cell base-stations. By embracing open-source principles and fostering collaboration, the project aims to drive innovation, address market demand, and overcome barriers to adoption, ultimately enabling a more accessible and efficient 5G infrastructure landscape.</w:t>
+      </w:r>
+    </w:p>
+    <w:p xmlns:wp14="http://schemas.microsoft.com/office/word/2010/wordml" wp14:paraId="5DF5F354" wp14:textId="71382C13">
+      <w:pPr>
+        <w:spacing w:after="160" w:line="279" w:lineRule="auto"/>
+        <w:rPr>
+          <w:rFonts w:ascii="Aptos" w:hAnsi="Aptos" w:eastAsia="Aptos" w:cs="Aptos"/>
+          <w:b w:val="0"/>
+          <w:bCs w:val="0"/>
+          <w:i w:val="0"/>
+          <w:iCs w:val="0"/>
+          <w:caps w:val="0"/>
+          <w:smallCaps w:val="0"/>
+          <w:noProof w:val="0"/>
+          <w:color w:val="000000" w:themeColor="text1" w:themeTint="FF" w:themeShade="FF"/>
+          <w:sz w:val="24"/>
+          <w:szCs w:val="24"/>
+          <w:lang w:val="en-US"/>
+        </w:rPr>
+      </w:pPr>
+    </w:p>
+    <w:p xmlns:wp14="http://schemas.microsoft.com/office/word/2010/wordml" wp14:paraId="2C078E63" wp14:textId="0C0BD391"/>
     <w:sectPr>
-      <w:pgSz w:w="12240" w:h="15840"/>
+      <w:pgSz w:w="12240" w:h="15840" w:orient="portrait"/>
       <w:pgMar w:top="1440" w:right="1440" w:bottom="1440" w:left="1440" w:header="720" w:footer="720" w:gutter="0"/>
       <w:cols w:space="720"/>
       <w:docGrid w:linePitch="360"/>

</xml_diff>